<commit_message>
quebra de página em alguns dgs
</commit_message>
<xml_diff>
--- a/projeto-ifpr/--TCC--/Leonart-Miguel-TCC.docx
+++ b/projeto-ifpr/--TCC--/Leonart-Miguel-TCC.docx
@@ -1,6 +1,6 @@
 
 <file path=word/document.xml><?xml version="1.0" encoding="utf-8"?>
-<w:document xmlns:wpc="http://schemas.microsoft.com/office/word/2010/wordprocessingCanvas" xmlns:mc="http://schemas.openxmlformats.org/markup-compatibility/2006" xmlns:o="urn:schemas-microsoft-com:office:office" xmlns:r="http://schemas.openxmlformats.org/officeDocument/2006/relationships" xmlns:m="http://schemas.openxmlformats.org/officeDocument/2006/math" xmlns:v="urn:schemas-microsoft-com:vml" xmlns:wp14="http://schemas.microsoft.com/office/word/2010/wordprocessingDrawing" xmlns:wp="http://schemas.openxmlformats.org/drawingml/2006/wordprocessingDrawing" xmlns:w10="urn:schemas-microsoft-com:office:word" xmlns:w="http://schemas.openxmlformats.org/wordprocessingml/2006/main" xmlns:w14="http://schemas.microsoft.com/office/word/2010/wordml" xmlns:w15="http://schemas.microsoft.com/office/word/2012/wordml" xmlns:wpg="http://schemas.microsoft.com/office/word/2010/wordprocessingGroup" xmlns:wpi="http://schemas.microsoft.com/office/word/2010/wordprocessingInk" xmlns:wne="http://schemas.microsoft.com/office/word/2006/wordml" xmlns:wps="http://schemas.microsoft.com/office/word/2010/wordprocessingShape" mc:Ignorable="w14 w15 wp14">
+<w:document xmlns:wpc="http://schemas.microsoft.com/office/word/2010/wordprocessingCanvas" xmlns:cx="http://schemas.microsoft.com/office/drawing/2014/chartex" xmlns:cx1="http://schemas.microsoft.com/office/drawing/2015/9/8/chartex" xmlns:cx2="http://schemas.microsoft.com/office/drawing/2015/10/21/chartex" xmlns:cx3="http://schemas.microsoft.com/office/drawing/2016/5/9/chartex" xmlns:cx4="http://schemas.microsoft.com/office/drawing/2016/5/10/chartex" xmlns:cx5="http://schemas.microsoft.com/office/drawing/2016/5/11/chartex" xmlns:cx6="http://schemas.microsoft.com/office/drawing/2016/5/12/chartex" xmlns:cx7="http://schemas.microsoft.com/office/drawing/2016/5/13/chartex" xmlns:cx8="http://schemas.microsoft.com/office/drawing/2016/5/14/chartex" xmlns:mc="http://schemas.openxmlformats.org/markup-compatibility/2006" xmlns:aink="http://schemas.microsoft.com/office/drawing/2016/ink" xmlns:am3d="http://schemas.microsoft.com/office/drawing/2017/model3d" xmlns:o="urn:schemas-microsoft-com:office:office" xmlns:r="http://schemas.openxmlformats.org/officeDocument/2006/relationships" xmlns:m="http://schemas.openxmlformats.org/officeDocument/2006/math" xmlns:v="urn:schemas-microsoft-com:vml" xmlns:wp14="http://schemas.microsoft.com/office/word/2010/wordprocessingDrawing" xmlns:wp="http://schemas.openxmlformats.org/drawingml/2006/wordprocessingDrawing" xmlns:w10="urn:schemas-microsoft-com:office:word" xmlns:w="http://schemas.openxmlformats.org/wordprocessingml/2006/main" xmlns:w14="http://schemas.microsoft.com/office/word/2010/wordml" xmlns:w15="http://schemas.microsoft.com/office/word/2012/wordml" xmlns:w16cid="http://schemas.microsoft.com/office/word/2016/wordml/cid" xmlns:w16se="http://schemas.microsoft.com/office/word/2015/wordml/symex" xmlns:wpg="http://schemas.microsoft.com/office/word/2010/wordprocessingGroup" xmlns:wpi="http://schemas.microsoft.com/office/word/2010/wordprocessingInk" xmlns:wne="http://schemas.microsoft.com/office/word/2006/wordml" xmlns:wps="http://schemas.microsoft.com/office/word/2010/wordprocessingShape" mc:Ignorable="w14 w15 w16se w16cid wp14">
   <w:body>
     <w:p>
       <w:pPr>
@@ -1868,97 +1868,25 @@
           <w:sz w:val="24"/>
           <w:lang w:val="en-US"/>
         </w:rPr>
-        <w:t xml:space="preserve">A system for the management of a confectionery </w:t>
-      </w:r>
-      <w:proofErr w:type="gramStart"/>
+        <w:t xml:space="preserve">A system for the management of a confectionery will be developed, with the following main functions: order scheduling, customer and product registration, and inventory management. The system will be developed using MVC (Model View Controller), C #, HTML, CSS and JavaScript. For the Database Management System (DBMS) </w:t>
+      </w:r>
+      <w:proofErr w:type="spellStart"/>
       <w:r>
         <w:rPr>
           <w:rFonts w:ascii="Arial" w:hAnsi="Arial"/>
           <w:sz w:val="24"/>
           <w:lang w:val="en-US"/>
         </w:rPr>
-        <w:t>will be developed</w:t>
-      </w:r>
-      <w:proofErr w:type="gramEnd"/>
+        <w:t>SQLServer</w:t>
+      </w:r>
+      <w:proofErr w:type="spellEnd"/>
       <w:r>
         <w:rPr>
           <w:rFonts w:ascii="Arial" w:hAnsi="Arial"/>
           <w:sz w:val="24"/>
           <w:lang w:val="en-US"/>
         </w:rPr>
-        <w:t xml:space="preserve">, with the following main functions: order scheduling, customer and product registration, and inventory management. The system will be developed using MVC (Model View Controller), C #, HTML, CSS and JavaScript. For the Database Management System (DBMS) </w:t>
-      </w:r>
-      <w:proofErr w:type="spellStart"/>
-      <w:r>
-        <w:rPr>
-          <w:rFonts w:ascii="Arial" w:hAnsi="Arial"/>
-          <w:sz w:val="24"/>
-          <w:lang w:val="en-US"/>
-        </w:rPr>
-        <w:t>SQLServer</w:t>
-      </w:r>
-      <w:proofErr w:type="spellEnd"/>
-      <w:r>
-        <w:rPr>
-          <w:rFonts w:ascii="Arial" w:hAnsi="Arial"/>
-          <w:sz w:val="24"/>
-          <w:lang w:val="en-US"/>
-        </w:rPr>
-        <w:t xml:space="preserve"> </w:t>
-      </w:r>
-      <w:proofErr w:type="gramStart"/>
-      <w:r>
-        <w:rPr>
-          <w:rFonts w:ascii="Arial" w:hAnsi="Arial"/>
-          <w:sz w:val="24"/>
-          <w:lang w:val="en-US"/>
-        </w:rPr>
-        <w:t>will be used</w:t>
-      </w:r>
-      <w:proofErr w:type="gramEnd"/>
-      <w:r>
-        <w:rPr>
-          <w:rFonts w:ascii="Arial" w:hAnsi="Arial"/>
-          <w:sz w:val="24"/>
-          <w:lang w:val="en-US"/>
-        </w:rPr>
-        <w:t xml:space="preserve">. The system </w:t>
-      </w:r>
-      <w:proofErr w:type="gramStart"/>
-      <w:r>
-        <w:rPr>
-          <w:rFonts w:ascii="Arial" w:hAnsi="Arial"/>
-          <w:sz w:val="24"/>
-          <w:lang w:val="en-US"/>
-        </w:rPr>
-        <w:t>will be hosted</w:t>
-      </w:r>
-      <w:proofErr w:type="gramEnd"/>
-      <w:r>
-        <w:rPr>
-          <w:rFonts w:ascii="Arial" w:hAnsi="Arial"/>
-          <w:sz w:val="24"/>
-          <w:lang w:val="en-US"/>
-        </w:rPr>
-        <w:t xml:space="preserve"> on a server on the internet. The option </w:t>
-      </w:r>
-      <w:proofErr w:type="gramStart"/>
-      <w:r>
-        <w:rPr>
-          <w:rFonts w:ascii="Arial" w:hAnsi="Arial"/>
-          <w:sz w:val="24"/>
-          <w:lang w:val="en-US"/>
-        </w:rPr>
-        <w:t>will be made</w:t>
-      </w:r>
-      <w:proofErr w:type="gramEnd"/>
-      <w:r>
-        <w:rPr>
-          <w:rFonts w:ascii="Arial" w:hAnsi="Arial"/>
-          <w:sz w:val="24"/>
-          <w:lang w:val="en-US"/>
-        </w:rPr>
-        <w:t xml:space="preserve"> available to the customer to make their registration and their request (s) over the internet.</w:t>
+        <w:t xml:space="preserve"> will be used. The system will be hosted on a server on the internet. The option will be made available to the customer to make their registration and their request (s) over the internet.</w:t>
       </w:r>
     </w:p>
     <w:p>
@@ -1977,19 +1905,11 @@
       <w:pPr>
         <w:pStyle w:val="Standard"/>
       </w:pPr>
-      <w:proofErr w:type="spellStart"/>
       <w:r>
         <w:rPr>
           <w:sz w:val="24"/>
         </w:rPr>
-        <w:t>Keywords</w:t>
-      </w:r>
-      <w:proofErr w:type="spellEnd"/>
-      <w:r>
-        <w:rPr>
-          <w:sz w:val="24"/>
-        </w:rPr>
-        <w:t xml:space="preserve">: system, </w:t>
+        <w:t xml:space="preserve">Keywords: system, </w:t>
       </w:r>
       <w:proofErr w:type="spellStart"/>
       <w:r>
@@ -2054,6 +1974,7 @@
           <w:docPartUnique/>
         </w:docPartObj>
       </w:sdtPr>
+      <w:sdtEndPr/>
       <w:sdtContent>
         <w:p>
           <w:pPr>
@@ -2352,16 +2273,8 @@
             <w:rPr>
               <w:b w:val="0"/>
             </w:rPr>
-            <w:t xml:space="preserve">Tela - </w:t>
+            <w:t>Tela - Login</w:t>
           </w:r>
-          <w:proofErr w:type="spellStart"/>
-          <w:r>
-            <w:rPr>
-              <w:b w:val="0"/>
-            </w:rPr>
-            <w:t>Login</w:t>
-          </w:r>
-          <w:proofErr w:type="spellEnd"/>
           <w:r>
             <w:rPr>
               <w:b w:val="0"/>
@@ -2853,25 +2766,7 @@
                 <w:color w:val="222222"/>
                 <w:sz w:val="24"/>
               </w:rPr>
-              <w:t xml:space="preserve">Hypertext </w:t>
-            </w:r>
-            <w:proofErr w:type="spellStart"/>
-            <w:r>
-              <w:rPr>
-                <w:rFonts w:ascii="Arial" w:hAnsi="Arial"/>
-                <w:color w:val="222222"/>
-                <w:sz w:val="24"/>
-              </w:rPr>
-              <w:t>Markup</w:t>
-            </w:r>
-            <w:proofErr w:type="spellEnd"/>
-            <w:r>
-              <w:rPr>
-                <w:rFonts w:ascii="Arial" w:hAnsi="Arial"/>
-                <w:color w:val="222222"/>
-                <w:sz w:val="24"/>
-              </w:rPr>
-              <w:t xml:space="preserve"> </w:t>
+              <w:t xml:space="preserve">Hypertext Markup </w:t>
             </w:r>
             <w:proofErr w:type="spellStart"/>
             <w:r>
@@ -3244,23 +3139,7 @@
                 <w:rFonts w:ascii="Arial" w:hAnsi="Arial"/>
                 <w:sz w:val="24"/>
               </w:rPr>
-              <w:t xml:space="preserve"> </w:t>
-            </w:r>
-            <w:proofErr w:type="spellStart"/>
-            <w:r>
-              <w:rPr>
-                <w:rFonts w:ascii="Arial" w:hAnsi="Arial"/>
-                <w:sz w:val="24"/>
-              </w:rPr>
-              <w:t>markup</w:t>
-            </w:r>
-            <w:proofErr w:type="spellEnd"/>
-            <w:r>
-              <w:rPr>
-                <w:rFonts w:ascii="Arial" w:hAnsi="Arial"/>
-                <w:sz w:val="24"/>
-              </w:rPr>
-              <w:t xml:space="preserve"> </w:t>
+              <w:t xml:space="preserve"> markup </w:t>
             </w:r>
             <w:proofErr w:type="spellStart"/>
             <w:r>
@@ -6362,7 +6241,12 @@
       <w:bookmarkStart w:id="37" w:name="docs-internal-guid-8391901c-7fff-6a59-14"/>
       <w:bookmarkEnd w:id="37"/>
       <w:r>
-        <w:t>Para gerenciar uma confeitaria é necessário que o sistema seja informatizado. Quando não há um sistema de gerenciamento, utilizando do controle manual pode ocasionar problemas no controle de estoque e fluxo de caixa.</w:t>
+        <w:t>Para gerenciar uma confeitaria é necessário que o sistema seja informatizado. Quando não há um sistema de gerenciamento, utilizan</w:t>
+      </w:r>
+      <w:bookmarkStart w:id="38" w:name="_GoBack"/>
+      <w:bookmarkEnd w:id="38"/>
+      <w:r>
+        <w:t>do do controle manual pode ocasionar problemas no controle de estoque e fluxo de caixa.</w:t>
       </w:r>
     </w:p>
     <w:p>
@@ -6413,18 +6297,18 @@
       <w:pPr>
         <w:ind w:left="0" w:firstLine="360"/>
       </w:pPr>
-      <w:bookmarkStart w:id="38" w:name="_Toc68452624"/>
-      <w:bookmarkStart w:id="39" w:name="_Toc68452989"/>
-      <w:bookmarkStart w:id="40" w:name="_Toc69134385"/>
-      <w:bookmarkStart w:id="41" w:name="_Toc69135421"/>
-      <w:bookmarkStart w:id="42" w:name="_Toc69136239"/>
-      <w:bookmarkStart w:id="43" w:name="_Toc69136253"/>
-      <w:bookmarkStart w:id="44" w:name="_Toc69138848"/>
-      <w:bookmarkStart w:id="45" w:name="_Toc69141269"/>
-      <w:bookmarkStart w:id="46" w:name="_Toc69141285"/>
-      <w:bookmarkStart w:id="47" w:name="_Toc69143084"/>
-      <w:bookmarkStart w:id="48" w:name="_Toc526124449"/>
-      <w:bookmarkStart w:id="49" w:name="__RefHeading___Toc1973_3245495100"/>
+      <w:bookmarkStart w:id="39" w:name="_Toc68452624"/>
+      <w:bookmarkStart w:id="40" w:name="_Toc68452989"/>
+      <w:bookmarkStart w:id="41" w:name="_Toc69134385"/>
+      <w:bookmarkStart w:id="42" w:name="_Toc69135421"/>
+      <w:bookmarkStart w:id="43" w:name="_Toc69136239"/>
+      <w:bookmarkStart w:id="44" w:name="_Toc69136253"/>
+      <w:bookmarkStart w:id="45" w:name="_Toc69138848"/>
+      <w:bookmarkStart w:id="46" w:name="_Toc69141269"/>
+      <w:bookmarkStart w:id="47" w:name="_Toc69141285"/>
+      <w:bookmarkStart w:id="48" w:name="_Toc69143084"/>
+      <w:bookmarkStart w:id="49" w:name="_Toc526124449"/>
+      <w:bookmarkStart w:id="50" w:name="__RefHeading___Toc1973_3245495100"/>
       <w:r>
         <w:t>O desenvolvimento de um software possibilita o controle de atividades, custos, produtos e pessoal, propiciando o gerenciamento eficaz da empresa.</w:t>
       </w:r>
@@ -6451,7 +6335,6 @@
         </w:rPr>
         <w:t>O</w:t>
       </w:r>
-      <w:bookmarkEnd w:id="38"/>
       <w:bookmarkEnd w:id="39"/>
       <w:bookmarkEnd w:id="40"/>
       <w:bookmarkEnd w:id="41"/>
@@ -6462,13 +6345,14 @@
       <w:bookmarkEnd w:id="46"/>
       <w:bookmarkEnd w:id="47"/>
       <w:bookmarkEnd w:id="48"/>
+      <w:bookmarkEnd w:id="49"/>
       <w:r>
         <w:rPr>
           <w:b/>
         </w:rPr>
         <w:t>BJETIVOS</w:t>
       </w:r>
-      <w:bookmarkEnd w:id="49"/>
+      <w:bookmarkEnd w:id="50"/>
     </w:p>
     <w:p>
       <w:pPr>
@@ -6530,7 +6414,7 @@
           <w:b/>
         </w:rPr>
       </w:pPr>
-      <w:bookmarkStart w:id="50" w:name="__RefHeading___Toc1521_1235948470"/>
+      <w:bookmarkStart w:id="51" w:name="__RefHeading___Toc1521_1235948470"/>
       <w:r>
         <w:rPr>
           <w:b/>
@@ -6538,7 +6422,7 @@
         <w:lastRenderedPageBreak/>
         <w:t>OBJETIVOS ESPECÍFICOS</w:t>
       </w:r>
-      <w:bookmarkEnd w:id="50"/>
+      <w:bookmarkEnd w:id="51"/>
     </w:p>
     <w:p>
       <w:pPr>
@@ -6553,8 +6437,8 @@
           <w:numId w:val="26"/>
         </w:numPr>
       </w:pPr>
-      <w:bookmarkStart w:id="51" w:name="docs-internal-guid-0bc0c2a5-7fff-5e8c-31"/>
-      <w:bookmarkEnd w:id="51"/>
+      <w:bookmarkStart w:id="52" w:name="docs-internal-guid-0bc0c2a5-7fff-5e8c-31"/>
+      <w:bookmarkEnd w:id="52"/>
       <w:r>
         <w:t>Gerenciar cadastro de Cliente;</w:t>
       </w:r>
@@ -6623,8 +6507,6 @@
           <w:b/>
         </w:rPr>
       </w:pPr>
-      <w:bookmarkStart w:id="52" w:name="_GoBack"/>
-      <w:bookmarkEnd w:id="52"/>
       <w:r>
         <w:rPr>
           <w:b/>
@@ -7300,8 +7182,8 @@
           <w:b/>
         </w:rPr>
       </w:pPr>
-      <w:bookmarkStart w:id="64" w:name="__RefHeading___Toc1541_1235948470"/>
-      <w:bookmarkStart w:id="65" w:name="__RefHeading___Toc1553_1235948470"/>
+      <w:bookmarkStart w:id="64" w:name="__RefHeading___Toc1553_1235948470"/>
+      <w:bookmarkStart w:id="65" w:name="__RefHeading___Toc1541_1235948470"/>
       <w:r>
         <w:rPr>
           <w:b/>
@@ -7314,7 +7196,7 @@
         </w:rPr>
         <w:t>-Excluir Horário</w:t>
       </w:r>
-      <w:bookmarkEnd w:id="65"/>
+      <w:bookmarkEnd w:id="64"/>
     </w:p>
     <w:p>
       <w:pPr>
@@ -7453,7 +7335,7 @@
       <w:bookmarkStart w:id="89" w:name="_Toc531641098"/>
       <w:bookmarkStart w:id="90" w:name="_Toc531641162"/>
       <w:bookmarkStart w:id="91" w:name="__RefHeading___Toc1561_1235948470"/>
-      <w:bookmarkEnd w:id="64"/>
+      <w:bookmarkEnd w:id="65"/>
       <w:bookmarkEnd w:id="67"/>
       <w:bookmarkEnd w:id="68"/>
       <w:bookmarkEnd w:id="69"/>
@@ -8151,32 +8033,16 @@
           <w:b/>
         </w:rPr>
         <w:lastRenderedPageBreak/>
-        <w:t xml:space="preserve">RF039-Efetuar </w:t>
-      </w:r>
-      <w:proofErr w:type="spellStart"/>
-      <w:r>
-        <w:rPr>
-          <w:b/>
-        </w:rPr>
-        <w:t>Login</w:t>
+        <w:t>RF039-Efetuar Login</w:t>
       </w:r>
       <w:bookmarkEnd w:id="110"/>
-      <w:proofErr w:type="spellEnd"/>
     </w:p>
     <w:p>
       <w:pPr>
         <w:ind w:left="0" w:firstLine="708"/>
       </w:pPr>
       <w:r>
-        <w:t xml:space="preserve">É a função a qual realizará a função de validar os dados do usuário que realizar seu </w:t>
-      </w:r>
-      <w:proofErr w:type="spellStart"/>
-      <w:r>
-        <w:t>login</w:t>
-      </w:r>
-      <w:proofErr w:type="spellEnd"/>
-      <w:r>
-        <w:t>.</w:t>
+        <w:t>É a função a qual realizará a função de validar os dados do usuário que realizar seu login.</w:t>
       </w:r>
     </w:p>
     <w:p>
@@ -8217,15 +8083,7 @@
         <w:ind w:left="0" w:firstLine="708"/>
       </w:pPr>
       <w:r>
-        <w:t xml:space="preserve">É a função a qual realizará a função de finalizar a sessão atual do usuário após ter realizado o </w:t>
-      </w:r>
-      <w:proofErr w:type="spellStart"/>
-      <w:r>
-        <w:t>login</w:t>
-      </w:r>
-      <w:proofErr w:type="spellEnd"/>
-      <w:r>
-        <w:t>.</w:t>
+        <w:t>É a função a qual realizará a função de finalizar a sessão atual do usuário após ter realizado o login.</w:t>
       </w:r>
       <w:bookmarkStart w:id="112" w:name="_Ref700494551"/>
       <w:bookmarkStart w:id="113" w:name="_Toc5261244561"/>
@@ -8390,15 +8248,7 @@
         <w:ind w:left="0" w:firstLine="708"/>
       </w:pPr>
       <w:r>
-        <w:t xml:space="preserve">O sistema web deverá ser de fácil uso, principalmente ao usuário, além de que os funcionários deveram utilizar o sistema apenas quanto tiverem o básico de </w:t>
-      </w:r>
-      <w:proofErr w:type="gramStart"/>
-      <w:r>
-        <w:t>conhecimento</w:t>
-      </w:r>
-      <w:proofErr w:type="gramEnd"/>
-      <w:r>
-        <w:t xml:space="preserve"> sobre o sistema.</w:t>
+        <w:t>O sistema web deverá ser de fácil uso, principalmente ao usuário, além de que os funcionários deveram utilizar o sistema apenas quanto tiverem o básico de conhecimento sobre o sistema.</w:t>
       </w:r>
     </w:p>
     <w:p>
@@ -8560,6 +8410,23 @@
     </w:p>
     <w:p>
       <w:pPr>
+        <w:suppressAutoHyphens w:val="0"/>
+        <w:spacing w:line="240" w:lineRule="auto"/>
+        <w:ind w:left="0" w:firstLine="0"/>
+        <w:jc w:val="left"/>
+        <w:rPr>
+          <w:b/>
+        </w:rPr>
+      </w:pPr>
+      <w:r>
+        <w:rPr>
+          <w:b/>
+        </w:rPr>
+        <w:br w:type="page"/>
+      </w:r>
+    </w:p>
+    <w:p>
+      <w:pPr>
         <w:pStyle w:val="PargrafodaLista"/>
         <w:numPr>
           <w:ilvl w:val="1"/>
@@ -8573,6 +8440,7 @@
         <w:rPr>
           <w:b/>
         </w:rPr>
+        <w:lastRenderedPageBreak/>
         <w:t>Diagramas de Casos de Uso</w:t>
       </w:r>
       <w:bookmarkEnd w:id="124"/>
@@ -8738,6 +8606,23 @@
     </w:p>
     <w:p>
       <w:pPr>
+        <w:suppressAutoHyphens w:val="0"/>
+        <w:spacing w:line="240" w:lineRule="auto"/>
+        <w:ind w:left="0" w:firstLine="0"/>
+        <w:jc w:val="left"/>
+        <w:rPr>
+          <w:b/>
+        </w:rPr>
+      </w:pPr>
+      <w:r>
+        <w:rPr>
+          <w:b/>
+        </w:rPr>
+        <w:br w:type="page"/>
+      </w:r>
+    </w:p>
+    <w:p>
+      <w:pPr>
         <w:pStyle w:val="PargrafodaLista"/>
         <w:numPr>
           <w:ilvl w:val="1"/>
@@ -8751,6 +8636,7 @@
         <w:rPr>
           <w:b/>
         </w:rPr>
+        <w:lastRenderedPageBreak/>
         <w:t>DICIONÁRIO DE DADOS</w:t>
       </w:r>
       <w:bookmarkEnd w:id="128"/>
@@ -8958,14 +8844,12 @@
                 <w:b/>
               </w:rPr>
             </w:pPr>
-            <w:proofErr w:type="gramStart"/>
             <w:r>
               <w:rPr>
                 <w:b/>
               </w:rPr>
               <w:t>pedido</w:t>
             </w:r>
-            <w:proofErr w:type="gramEnd"/>
           </w:p>
         </w:tc>
       </w:tr>
@@ -8993,13 +8877,8 @@
               <w:ind w:firstLine="0"/>
             </w:pPr>
             <w:proofErr w:type="spellStart"/>
-            <w:proofErr w:type="gramStart"/>
-            <w:r>
-              <w:t>id</w:t>
-            </w:r>
-            <w:proofErr w:type="gramEnd"/>
-            <w:r>
-              <w:t>_pedido</w:t>
+            <w:r>
+              <w:t>id_pedido</w:t>
             </w:r>
             <w:proofErr w:type="spellEnd"/>
           </w:p>
@@ -9109,13 +8988,8 @@
               <w:ind w:firstLine="0"/>
             </w:pPr>
             <w:proofErr w:type="spellStart"/>
-            <w:proofErr w:type="gramStart"/>
-            <w:r>
-              <w:t>data</w:t>
-            </w:r>
-            <w:proofErr w:type="gramEnd"/>
-            <w:r>
-              <w:t>_cadastro</w:t>
+            <w:r>
+              <w:t>data_cadastro</w:t>
             </w:r>
             <w:proofErr w:type="spellEnd"/>
           </w:p>
@@ -9225,13 +9099,8 @@
               <w:ind w:firstLine="0"/>
             </w:pPr>
             <w:proofErr w:type="spellStart"/>
-            <w:proofErr w:type="gramStart"/>
-            <w:r>
-              <w:t>data</w:t>
-            </w:r>
-            <w:proofErr w:type="gramEnd"/>
-            <w:r>
-              <w:t>_entrega</w:t>
+            <w:r>
+              <w:t>data_entrega</w:t>
             </w:r>
             <w:proofErr w:type="spellEnd"/>
           </w:p>
@@ -9340,11 +9209,9 @@
               <w:pStyle w:val="Textbody"/>
               <w:ind w:firstLine="0"/>
             </w:pPr>
-            <w:proofErr w:type="gramStart"/>
             <w:r>
               <w:t>valor</w:t>
             </w:r>
-            <w:proofErr w:type="gramEnd"/>
           </w:p>
         </w:tc>
         <w:tc>
@@ -9449,14 +9316,8 @@
               <w:ind w:firstLine="0"/>
             </w:pPr>
             <w:proofErr w:type="spellStart"/>
-            <w:proofErr w:type="gramStart"/>
-            <w:r>
-              <w:lastRenderedPageBreak/>
-              <w:t>status</w:t>
-            </w:r>
-            <w:proofErr w:type="gramEnd"/>
-            <w:r>
-              <w:t>_pedido</w:t>
+            <w:r>
+              <w:t>status_pedido</w:t>
             </w:r>
             <w:proofErr w:type="spellEnd"/>
           </w:p>
@@ -9578,14 +9439,12 @@
                 <w:b/>
               </w:rPr>
             </w:pPr>
-            <w:proofErr w:type="gramStart"/>
             <w:r>
               <w:rPr>
                 <w:b/>
               </w:rPr>
               <w:t>cliente</w:t>
             </w:r>
-            <w:proofErr w:type="gramEnd"/>
           </w:p>
         </w:tc>
       </w:tr>
@@ -9613,13 +9472,8 @@
               <w:ind w:firstLine="0"/>
             </w:pPr>
             <w:proofErr w:type="spellStart"/>
-            <w:proofErr w:type="gramStart"/>
-            <w:r>
-              <w:t>id</w:t>
-            </w:r>
-            <w:proofErr w:type="gramEnd"/>
-            <w:r>
-              <w:t>_cliente</w:t>
+            <w:r>
+              <w:t>id_cliente</w:t>
             </w:r>
             <w:proofErr w:type="spellEnd"/>
           </w:p>
@@ -9728,11 +9582,9 @@
               <w:pStyle w:val="Textbody"/>
               <w:ind w:firstLine="0"/>
             </w:pPr>
-            <w:proofErr w:type="gramStart"/>
             <w:r>
               <w:t>nome</w:t>
             </w:r>
-            <w:proofErr w:type="gramEnd"/>
           </w:p>
         </w:tc>
         <w:tc>
@@ -9840,12 +9692,10 @@
               <w:ind w:firstLine="0"/>
             </w:pPr>
             <w:proofErr w:type="spellStart"/>
-            <w:proofErr w:type="gramStart"/>
             <w:r>
               <w:t>rg</w:t>
             </w:r>
             <w:proofErr w:type="spellEnd"/>
-            <w:proofErr w:type="gramEnd"/>
           </w:p>
         </w:tc>
         <w:tc>
@@ -9960,12 +9810,10 @@
               <w:ind w:firstLine="0"/>
             </w:pPr>
             <w:proofErr w:type="spellStart"/>
-            <w:proofErr w:type="gramStart"/>
             <w:r>
               <w:t>cpf</w:t>
             </w:r>
             <w:proofErr w:type="spellEnd"/>
-            <w:proofErr w:type="gramEnd"/>
           </w:p>
         </w:tc>
         <w:tc>
@@ -10077,12 +9925,10 @@
               <w:ind w:firstLine="0"/>
             </w:pPr>
             <w:proofErr w:type="spellStart"/>
-            <w:proofErr w:type="gramStart"/>
             <w:r>
               <w:t>datNasc</w:t>
             </w:r>
             <w:proofErr w:type="spellEnd"/>
-            <w:proofErr w:type="gramEnd"/>
           </w:p>
         </w:tc>
         <w:tc>
@@ -10186,12 +10032,10 @@
               <w:ind w:firstLine="0"/>
             </w:pPr>
             <w:proofErr w:type="spellStart"/>
-            <w:proofErr w:type="gramStart"/>
             <w:r>
               <w:t>email</w:t>
             </w:r>
             <w:proofErr w:type="spellEnd"/>
-            <w:proofErr w:type="gramEnd"/>
           </w:p>
         </w:tc>
         <w:tc>
@@ -10400,13 +10244,8 @@
               <w:ind w:firstLine="0"/>
             </w:pPr>
             <w:proofErr w:type="spellStart"/>
-            <w:proofErr w:type="gramStart"/>
-            <w:r>
-              <w:t>num</w:t>
-            </w:r>
-            <w:proofErr w:type="gramEnd"/>
-            <w:r>
-              <w:t>_Casa</w:t>
+            <w:r>
+              <w:t>num_Casa</w:t>
             </w:r>
             <w:proofErr w:type="spellEnd"/>
           </w:p>
@@ -10511,11 +10350,9 @@
               <w:pStyle w:val="Textbody"/>
               <w:ind w:firstLine="0"/>
             </w:pPr>
-            <w:proofErr w:type="gramStart"/>
             <w:r>
               <w:t>complemento</w:t>
             </w:r>
-            <w:proofErr w:type="gramEnd"/>
           </w:p>
         </w:tc>
         <w:tc>
@@ -10617,11 +10454,9 @@
             <w:pPr>
               <w:pStyle w:val="Textbody"/>
             </w:pPr>
-            <w:proofErr w:type="gramStart"/>
             <w:r>
               <w:t>telefone</w:t>
             </w:r>
-            <w:proofErr w:type="gramEnd"/>
           </w:p>
         </w:tc>
         <w:tc>
@@ -10730,14 +10565,12 @@
                 <w:b/>
               </w:rPr>
             </w:pPr>
-            <w:proofErr w:type="gramStart"/>
             <w:r>
               <w:rPr>
                 <w:b/>
               </w:rPr>
               <w:t>menu</w:t>
             </w:r>
-            <w:proofErr w:type="gramEnd"/>
           </w:p>
         </w:tc>
       </w:tr>
@@ -10765,13 +10598,8 @@
               <w:ind w:firstLine="0"/>
             </w:pPr>
             <w:proofErr w:type="spellStart"/>
-            <w:proofErr w:type="gramStart"/>
-            <w:r>
-              <w:t>id</w:t>
-            </w:r>
-            <w:proofErr w:type="gramEnd"/>
-            <w:r>
-              <w:t>_menu</w:t>
+            <w:r>
+              <w:t>id_menu</w:t>
             </w:r>
             <w:proofErr w:type="spellEnd"/>
           </w:p>
@@ -10889,13 +10717,8 @@
               <w:ind w:firstLine="0"/>
             </w:pPr>
             <w:proofErr w:type="spellStart"/>
-            <w:proofErr w:type="gramStart"/>
-            <w:r>
-              <w:t>des</w:t>
-            </w:r>
-            <w:proofErr w:type="gramEnd"/>
-            <w:r>
-              <w:t>_receita</w:t>
+            <w:r>
+              <w:t>des_receita</w:t>
             </w:r>
             <w:proofErr w:type="spellEnd"/>
           </w:p>
@@ -11005,13 +10828,9 @@
               <w:ind w:firstLine="0"/>
             </w:pPr>
             <w:proofErr w:type="spellStart"/>
-            <w:proofErr w:type="gramStart"/>
-            <w:r>
-              <w:t>tempo</w:t>
-            </w:r>
-            <w:proofErr w:type="gramEnd"/>
-            <w:r>
-              <w:t>_preparo</w:t>
+            <w:r>
+              <w:lastRenderedPageBreak/>
+              <w:t>tempo_preparo</w:t>
             </w:r>
             <w:proofErr w:type="spellEnd"/>
           </w:p>
@@ -11121,13 +10940,8 @@
               <w:ind w:firstLine="0"/>
             </w:pPr>
             <w:proofErr w:type="spellStart"/>
-            <w:proofErr w:type="gramStart"/>
-            <w:r>
-              <w:t>data</w:t>
-            </w:r>
-            <w:proofErr w:type="gramEnd"/>
-            <w:r>
-              <w:t>_cadastro</w:t>
+            <w:r>
+              <w:t>data_cadastro</w:t>
             </w:r>
             <w:proofErr w:type="spellEnd"/>
           </w:p>
@@ -11244,7 +11058,6 @@
                 <w:shd w:val="clear" w:color="auto" w:fill="FFFF00"/>
               </w:rPr>
             </w:pPr>
-            <w:proofErr w:type="gramStart"/>
             <w:r>
               <w:rPr>
                 <w:rFonts w:eastAsia="Times New Roman" w:cs="Times New Roman"/>
@@ -11254,7 +11067,6 @@
               </w:rPr>
               <w:t>usuário</w:t>
             </w:r>
-            <w:proofErr w:type="gramEnd"/>
           </w:p>
         </w:tc>
       </w:tr>
@@ -11287,23 +11099,13 @@
               </w:rPr>
             </w:pPr>
             <w:proofErr w:type="spellStart"/>
-            <w:proofErr w:type="gramStart"/>
             <w:r>
               <w:rPr>
                 <w:rFonts w:eastAsia="Times New Roman" w:cs="Times New Roman"/>
                 <w:color w:val="000000"/>
                 <w:shd w:val="clear" w:color="auto" w:fill="FFFFFF"/>
               </w:rPr>
-              <w:t>id</w:t>
-            </w:r>
-            <w:proofErr w:type="gramEnd"/>
-            <w:r>
-              <w:rPr>
-                <w:rFonts w:eastAsia="Times New Roman" w:cs="Times New Roman"/>
-                <w:color w:val="000000"/>
-                <w:shd w:val="clear" w:color="auto" w:fill="FFFFFF"/>
-              </w:rPr>
-              <w:t>_produto</w:t>
+              <w:t>id_produto</w:t>
             </w:r>
             <w:proofErr w:type="spellEnd"/>
           </w:p>
@@ -11408,11 +11210,9 @@
               <w:pStyle w:val="Textbody"/>
               <w:ind w:firstLine="0"/>
             </w:pPr>
-            <w:proofErr w:type="gramStart"/>
             <w:r>
               <w:t>nome</w:t>
             </w:r>
-            <w:proofErr w:type="gramEnd"/>
           </w:p>
         </w:tc>
         <w:tc>
@@ -11516,12 +11316,10 @@
               <w:ind w:firstLine="0"/>
             </w:pPr>
             <w:proofErr w:type="spellStart"/>
-            <w:proofErr w:type="gramStart"/>
             <w:r>
               <w:t>email</w:t>
             </w:r>
             <w:proofErr w:type="spellEnd"/>
-            <w:proofErr w:type="gramEnd"/>
           </w:p>
         </w:tc>
         <w:tc>
@@ -11624,11 +11422,9 @@
               <w:pStyle w:val="Textbody"/>
               <w:ind w:firstLine="0"/>
             </w:pPr>
-            <w:proofErr w:type="gramStart"/>
             <w:r>
               <w:t>senha</w:t>
             </w:r>
-            <w:proofErr w:type="gramEnd"/>
           </w:p>
         </w:tc>
         <w:tc>
@@ -11738,7 +11534,6 @@
                 <w:bCs/>
               </w:rPr>
             </w:pPr>
-            <w:proofErr w:type="gramStart"/>
             <w:r>
               <w:rPr>
                 <w:b/>
@@ -11746,7 +11541,6 @@
               </w:rPr>
               <w:t>produto</w:t>
             </w:r>
-            <w:proofErr w:type="gramEnd"/>
           </w:p>
         </w:tc>
       </w:tr>
@@ -11773,14 +11567,8 @@
               <w:ind w:firstLine="0"/>
             </w:pPr>
             <w:proofErr w:type="spellStart"/>
-            <w:proofErr w:type="gramStart"/>
-            <w:r>
-              <w:lastRenderedPageBreak/>
-              <w:t>id</w:t>
-            </w:r>
-            <w:proofErr w:type="gramEnd"/>
-            <w:r>
-              <w:t>_produto</w:t>
+            <w:r>
+              <w:t>id_produto</w:t>
             </w:r>
             <w:proofErr w:type="spellEnd"/>
           </w:p>
@@ -11866,13 +11654,8 @@
               <w:pStyle w:val="Textbody"/>
               <w:ind w:firstLine="0"/>
             </w:pPr>
-            <w:proofErr w:type="gramStart"/>
-            <w:r>
-              <w:t>descrição</w:t>
-            </w:r>
-            <w:proofErr w:type="gramEnd"/>
-            <w:r>
-              <w:t xml:space="preserve"> do usuário.</w:t>
+            <w:r>
+              <w:t>descrição do usuário.</w:t>
             </w:r>
           </w:p>
         </w:tc>
@@ -12011,11 +11794,9 @@
               <w:pStyle w:val="Textbody"/>
               <w:ind w:firstLine="0"/>
             </w:pPr>
-            <w:proofErr w:type="gramStart"/>
             <w:r>
               <w:t>marca</w:t>
             </w:r>
-            <w:proofErr w:type="gramEnd"/>
           </w:p>
         </w:tc>
         <w:tc>
@@ -12119,12 +11900,10 @@
               <w:ind w:firstLine="0"/>
             </w:pPr>
             <w:proofErr w:type="spellStart"/>
-            <w:proofErr w:type="gramStart"/>
             <w:r>
               <w:t>preco</w:t>
             </w:r>
             <w:proofErr w:type="spellEnd"/>
-            <w:proofErr w:type="gramEnd"/>
           </w:p>
         </w:tc>
         <w:tc>
@@ -12224,13 +12003,8 @@
               <w:ind w:firstLine="0"/>
             </w:pPr>
             <w:proofErr w:type="spellStart"/>
-            <w:proofErr w:type="gramStart"/>
-            <w:r>
-              <w:t>data</w:t>
-            </w:r>
-            <w:proofErr w:type="gramEnd"/>
-            <w:r>
-              <w:t>_validade</w:t>
+            <w:r>
+              <w:t>data_validade</w:t>
             </w:r>
             <w:proofErr w:type="spellEnd"/>
           </w:p>
@@ -12336,13 +12110,8 @@
               <w:ind w:firstLine="0"/>
             </w:pPr>
             <w:proofErr w:type="spellStart"/>
-            <w:proofErr w:type="gramStart"/>
-            <w:r>
-              <w:t>data</w:t>
-            </w:r>
-            <w:proofErr w:type="gramEnd"/>
-            <w:r>
-              <w:t>_compra</w:t>
+            <w:r>
+              <w:t>data_compra</w:t>
             </w:r>
             <w:proofErr w:type="spellEnd"/>
           </w:p>
@@ -12447,11 +12216,9 @@
               <w:pStyle w:val="Textbody"/>
               <w:ind w:firstLine="0"/>
             </w:pPr>
-            <w:proofErr w:type="gramStart"/>
             <w:r>
               <w:t>quantidade</w:t>
             </w:r>
-            <w:proofErr w:type="gramEnd"/>
           </w:p>
         </w:tc>
         <w:tc>
@@ -12568,21 +12335,12 @@
                 <w:bCs/>
               </w:rPr>
             </w:pPr>
-            <w:proofErr w:type="gramStart"/>
             <w:r>
               <w:rPr>
                 <w:b/>
                 <w:bCs/>
               </w:rPr>
-              <w:t>tipo</w:t>
-            </w:r>
-            <w:proofErr w:type="gramEnd"/>
-            <w:r>
-              <w:rPr>
-                <w:b/>
-                <w:bCs/>
-              </w:rPr>
-              <w:t>-produto</w:t>
+              <w:t>tipo-produto</w:t>
             </w:r>
           </w:p>
         </w:tc>
@@ -12610,13 +12368,8 @@
               <w:ind w:firstLine="0"/>
             </w:pPr>
             <w:proofErr w:type="spellStart"/>
-            <w:proofErr w:type="gramStart"/>
-            <w:r>
-              <w:t>id</w:t>
-            </w:r>
-            <w:proofErr w:type="gramEnd"/>
-            <w:r>
-              <w:t>_tipo_produto</w:t>
+            <w:r>
+              <w:t>id_tipo_produto</w:t>
             </w:r>
             <w:proofErr w:type="spellEnd"/>
           </w:p>
@@ -12834,7 +12587,6 @@
                 <w:bCs/>
               </w:rPr>
             </w:pPr>
-            <w:proofErr w:type="gramStart"/>
             <w:r>
               <w:rPr>
                 <w:b/>
@@ -12842,7 +12594,6 @@
               </w:rPr>
               <w:t>fornecedor</w:t>
             </w:r>
-            <w:proofErr w:type="gramEnd"/>
           </w:p>
         </w:tc>
       </w:tr>
@@ -12869,13 +12620,8 @@
               <w:ind w:firstLine="0"/>
             </w:pPr>
             <w:proofErr w:type="spellStart"/>
-            <w:proofErr w:type="gramStart"/>
-            <w:r>
-              <w:t>id</w:t>
-            </w:r>
-            <w:proofErr w:type="gramEnd"/>
-            <w:r>
-              <w:t>_fornecedor</w:t>
+            <w:r>
+              <w:t>id_fornecedor</w:t>
             </w:r>
             <w:proofErr w:type="spellEnd"/>
           </w:p>
@@ -12980,11 +12726,9 @@
               <w:pStyle w:val="Textbody"/>
               <w:ind w:firstLine="0"/>
             </w:pPr>
-            <w:proofErr w:type="gramStart"/>
             <w:r>
               <w:t>nome</w:t>
             </w:r>
-            <w:proofErr w:type="gramEnd"/>
           </w:p>
         </w:tc>
         <w:tc>
@@ -13088,12 +12832,10 @@
               <w:ind w:firstLine="0"/>
             </w:pPr>
             <w:proofErr w:type="spellStart"/>
-            <w:proofErr w:type="gramStart"/>
             <w:r>
               <w:t>rg</w:t>
             </w:r>
             <w:proofErr w:type="spellEnd"/>
-            <w:proofErr w:type="gramEnd"/>
           </w:p>
         </w:tc>
         <w:tc>
@@ -13205,6 +12947,7 @@
               <w:ind w:firstLine="0"/>
             </w:pPr>
             <w:r>
+              <w:lastRenderedPageBreak/>
               <w:t>CNPJ</w:t>
             </w:r>
           </w:p>
@@ -13310,12 +13053,10 @@
               <w:ind w:firstLine="0"/>
             </w:pPr>
             <w:proofErr w:type="spellStart"/>
-            <w:proofErr w:type="gramStart"/>
             <w:r>
               <w:t>email</w:t>
             </w:r>
             <w:proofErr w:type="spellEnd"/>
-            <w:proofErr w:type="gramEnd"/>
           </w:p>
         </w:tc>
         <w:tc>
@@ -13524,13 +13265,8 @@
               <w:ind w:firstLine="0"/>
             </w:pPr>
             <w:proofErr w:type="spellStart"/>
-            <w:proofErr w:type="gramStart"/>
-            <w:r>
-              <w:t>num</w:t>
-            </w:r>
-            <w:proofErr w:type="gramEnd"/>
-            <w:r>
-              <w:t>_casa</w:t>
+            <w:r>
+              <w:t>num_casa</w:t>
             </w:r>
             <w:proofErr w:type="spellEnd"/>
           </w:p>
@@ -13635,11 +13371,9 @@
               <w:pStyle w:val="Textbody"/>
               <w:ind w:firstLine="0"/>
             </w:pPr>
-            <w:proofErr w:type="gramStart"/>
             <w:r>
               <w:t>complemento</w:t>
             </w:r>
-            <w:proofErr w:type="gramEnd"/>
           </w:p>
         </w:tc>
         <w:tc>
@@ -13742,11 +13476,9 @@
               <w:pStyle w:val="Textbody"/>
               <w:ind w:firstLine="0"/>
             </w:pPr>
-            <w:proofErr w:type="gramStart"/>
             <w:r>
               <w:t>telefone</w:t>
             </w:r>
-            <w:proofErr w:type="gramEnd"/>
           </w:p>
         </w:tc>
         <w:tc>
@@ -14581,16 +14313,8 @@
           <w:b/>
         </w:rPr>
         <w:lastRenderedPageBreak/>
-        <w:t xml:space="preserve">Tela – </w:t>
-      </w:r>
-      <w:proofErr w:type="spellStart"/>
-      <w:r>
-        <w:rPr>
-          <w:b/>
-        </w:rPr>
-        <w:t>Login</w:t>
-      </w:r>
-      <w:proofErr w:type="spellEnd"/>
+        <w:t>Tela – Login</w:t>
+      </w:r>
     </w:p>
     <w:p>
       <w:pPr>
@@ -14995,15 +14719,7 @@
         <w:spacing w:line="360" w:lineRule="auto"/>
       </w:pPr>
       <w:r>
-        <w:t xml:space="preserve">HTML é uma das linguagens que utilizamos para desenvolver websites. O acrônimo HTML vem do inglês e significa Hypertext </w:t>
-      </w:r>
-      <w:proofErr w:type="spellStart"/>
-      <w:r>
-        <w:t>Markup</w:t>
-      </w:r>
-      <w:proofErr w:type="spellEnd"/>
-      <w:r>
-        <w:t xml:space="preserve"> </w:t>
+        <w:t xml:space="preserve">HTML é uma das linguagens que utilizamos para desenvolver websites. O acrônimo HTML vem do inglês e significa Hypertext Markup </w:t>
       </w:r>
       <w:proofErr w:type="spellStart"/>
       <w:r>
@@ -15216,15 +14932,10 @@
       </w:r>
       <w:proofErr w:type="spellEnd"/>
       <w:r>
-        <w:t xml:space="preserve"> </w:t>
-      </w:r>
-      <w:proofErr w:type="spellStart"/>
-      <w:r>
-        <w:t>Community</w:t>
+        <w:t xml:space="preserve"> Community</w:t>
       </w:r>
       <w:bookmarkEnd w:id="159"/>
       <w:bookmarkEnd w:id="160"/>
-      <w:proofErr w:type="spellEnd"/>
     </w:p>
     <w:p>
       <w:pPr>
@@ -15735,7 +15446,6 @@
         <w:t xml:space="preserve"> 2017. Disponível em: </w:t>
       </w:r>
       <w:hyperlink r:id="rId23" w:history="1">
-        <w:proofErr w:type="gramStart"/>
         <w:r>
           <w:rPr>
             <w:rStyle w:val="Hyperlink"/>
@@ -15744,11 +15454,7 @@
         </w:r>
       </w:hyperlink>
       <w:r>
-        <w:t xml:space="preserve">  Acesso</w:t>
-      </w:r>
-      <w:proofErr w:type="gramEnd"/>
-      <w:r>
-        <w:t xml:space="preserve"> em: 18/11/2018.</w:t>
+        <w:t xml:space="preserve">  Acesso em: 18/11/2018.</w:t>
       </w:r>
     </w:p>
     <w:p>
@@ -16368,21 +16074,7 @@
         <w:rPr>
           <w:color w:val="000000"/>
         </w:rPr>
-        <w:t xml:space="preserve">Gustavo </w:t>
-      </w:r>
-      <w:proofErr w:type="spellStart"/>
-      <w:r>
-        <w:rPr>
-          <w:color w:val="000000"/>
-        </w:rPr>
-        <w:t>Leonart</w:t>
-      </w:r>
-      <w:proofErr w:type="spellEnd"/>
-      <w:r>
-        <w:rPr>
-          <w:color w:val="000000"/>
-        </w:rPr>
-        <w:t xml:space="preserve"> – gusta.leonart@gmail.com</w:t>
+        <w:t>Gustavo Leonart – gusta.leonart@gmail.com</w:t>
       </w:r>
     </w:p>
     <w:p>
@@ -17580,7 +17272,6 @@
                 <w:sz w:val="24"/>
               </w:rPr>
             </w:pPr>
-            <w:proofErr w:type="gramStart"/>
             <w:r>
               <w:rPr>
                 <w:rFonts w:ascii="Arial" w:hAnsi="Arial"/>
@@ -17589,7 +17280,6 @@
               </w:rPr>
               <w:t>x</w:t>
             </w:r>
-            <w:proofErr w:type="gramEnd"/>
           </w:p>
         </w:tc>
         <w:tc>
@@ -17944,7 +17634,6 @@
                 <w:sz w:val="24"/>
               </w:rPr>
             </w:pPr>
-            <w:proofErr w:type="gramStart"/>
             <w:r>
               <w:rPr>
                 <w:rFonts w:ascii="Arial" w:hAnsi="Arial"/>
@@ -17953,7 +17642,6 @@
               </w:rPr>
               <w:t>x</w:t>
             </w:r>
-            <w:proofErr w:type="gramEnd"/>
           </w:p>
         </w:tc>
         <w:tc>
@@ -17985,7 +17673,6 @@
                 <w:sz w:val="24"/>
               </w:rPr>
             </w:pPr>
-            <w:proofErr w:type="gramStart"/>
             <w:r>
               <w:rPr>
                 <w:rFonts w:ascii="Arial" w:hAnsi="Arial"/>
@@ -17994,7 +17681,6 @@
               </w:rPr>
               <w:t>x</w:t>
             </w:r>
-            <w:proofErr w:type="gramEnd"/>
           </w:p>
         </w:tc>
         <w:tc>
@@ -18349,7 +18035,6 @@
                 <w:sz w:val="24"/>
               </w:rPr>
             </w:pPr>
-            <w:proofErr w:type="gramStart"/>
             <w:r>
               <w:rPr>
                 <w:rFonts w:ascii="Arial" w:hAnsi="Arial"/>
@@ -18358,7 +18043,6 @@
               </w:rPr>
               <w:t>x</w:t>
             </w:r>
-            <w:proofErr w:type="gramEnd"/>
           </w:p>
         </w:tc>
         <w:tc>
@@ -18390,7 +18074,6 @@
                 <w:sz w:val="24"/>
               </w:rPr>
             </w:pPr>
-            <w:proofErr w:type="gramStart"/>
             <w:r>
               <w:rPr>
                 <w:rFonts w:ascii="Arial" w:hAnsi="Arial"/>
@@ -18399,7 +18082,6 @@
               </w:rPr>
               <w:t>x</w:t>
             </w:r>
-            <w:proofErr w:type="gramEnd"/>
           </w:p>
         </w:tc>
         <w:tc>
@@ -18698,7 +18380,6 @@
                 <w:sz w:val="24"/>
               </w:rPr>
             </w:pPr>
-            <w:proofErr w:type="gramStart"/>
             <w:r>
               <w:rPr>
                 <w:rFonts w:ascii="Arial" w:hAnsi="Arial"/>
@@ -18707,7 +18388,6 @@
               </w:rPr>
               <w:t>x</w:t>
             </w:r>
-            <w:proofErr w:type="gramEnd"/>
           </w:p>
         </w:tc>
         <w:tc>
@@ -19146,7 +18826,6 @@
                 <w:sz w:val="24"/>
               </w:rPr>
             </w:pPr>
-            <w:proofErr w:type="gramStart"/>
             <w:r>
               <w:rPr>
                 <w:rFonts w:ascii="Arial" w:hAnsi="Arial"/>
@@ -19155,7 +18834,6 @@
               </w:rPr>
               <w:t>x</w:t>
             </w:r>
-            <w:proofErr w:type="gramEnd"/>
           </w:p>
         </w:tc>
         <w:tc>
@@ -19538,7 +19216,6 @@
                 <w:sz w:val="24"/>
               </w:rPr>
             </w:pPr>
-            <w:proofErr w:type="gramStart"/>
             <w:r>
               <w:rPr>
                 <w:rFonts w:ascii="Arial" w:hAnsi="Arial"/>
@@ -19547,7 +19224,6 @@
               </w:rPr>
               <w:t>x</w:t>
             </w:r>
-            <w:proofErr w:type="gramEnd"/>
           </w:p>
         </w:tc>
         <w:tc>
@@ -19579,7 +19255,6 @@
                 <w:sz w:val="24"/>
               </w:rPr>
             </w:pPr>
-            <w:proofErr w:type="gramStart"/>
             <w:r>
               <w:rPr>
                 <w:rFonts w:ascii="Arial" w:hAnsi="Arial"/>
@@ -19588,7 +19263,6 @@
               </w:rPr>
               <w:t>x</w:t>
             </w:r>
-            <w:proofErr w:type="gramEnd"/>
           </w:p>
         </w:tc>
         <w:tc>
@@ -19620,7 +19294,6 @@
                 <w:sz w:val="24"/>
               </w:rPr>
             </w:pPr>
-            <w:proofErr w:type="gramStart"/>
             <w:r>
               <w:rPr>
                 <w:rFonts w:ascii="Arial" w:hAnsi="Arial"/>
@@ -19629,7 +19302,6 @@
               </w:rPr>
               <w:t>x</w:t>
             </w:r>
-            <w:proofErr w:type="gramEnd"/>
           </w:p>
         </w:tc>
         <w:tc>
@@ -19956,7 +19628,6 @@
                 <w:sz w:val="24"/>
               </w:rPr>
             </w:pPr>
-            <w:proofErr w:type="gramStart"/>
             <w:r>
               <w:rPr>
                 <w:rFonts w:ascii="Arial" w:hAnsi="Arial"/>
@@ -19965,7 +19636,6 @@
               </w:rPr>
               <w:t>x</w:t>
             </w:r>
-            <w:proofErr w:type="gramEnd"/>
           </w:p>
         </w:tc>
         <w:tc>
@@ -19997,7 +19667,6 @@
                 <w:sz w:val="24"/>
               </w:rPr>
             </w:pPr>
-            <w:proofErr w:type="gramStart"/>
             <w:r>
               <w:rPr>
                 <w:rFonts w:ascii="Arial" w:hAnsi="Arial"/>
@@ -20006,7 +19675,6 @@
               </w:rPr>
               <w:t>x</w:t>
             </w:r>
-            <w:proofErr w:type="gramEnd"/>
           </w:p>
         </w:tc>
         <w:tc>
@@ -20038,7 +19706,6 @@
                 <w:sz w:val="24"/>
               </w:rPr>
             </w:pPr>
-            <w:proofErr w:type="gramStart"/>
             <w:r>
               <w:rPr>
                 <w:rFonts w:ascii="Arial" w:hAnsi="Arial"/>
@@ -20047,7 +19714,6 @@
               </w:rPr>
               <w:t>x</w:t>
             </w:r>
-            <w:proofErr w:type="gramEnd"/>
           </w:p>
         </w:tc>
         <w:tc>
@@ -20079,7 +19745,6 @@
                 <w:sz w:val="24"/>
               </w:rPr>
             </w:pPr>
-            <w:proofErr w:type="gramStart"/>
             <w:r>
               <w:rPr>
                 <w:rFonts w:ascii="Arial" w:hAnsi="Arial"/>
@@ -20088,7 +19753,6 @@
               </w:rPr>
               <w:t>x</w:t>
             </w:r>
-            <w:proofErr w:type="gramEnd"/>
           </w:p>
         </w:tc>
         <w:tc>
@@ -20120,7 +19784,6 @@
                 <w:sz w:val="24"/>
               </w:rPr>
             </w:pPr>
-            <w:proofErr w:type="gramStart"/>
             <w:r>
               <w:rPr>
                 <w:rFonts w:ascii="Arial" w:hAnsi="Arial"/>
@@ -20129,7 +19792,6 @@
               </w:rPr>
               <w:t>x</w:t>
             </w:r>
-            <w:proofErr w:type="gramEnd"/>
           </w:p>
         </w:tc>
         <w:tc>
@@ -20512,7 +20174,6 @@
                 <w:sz w:val="24"/>
               </w:rPr>
             </w:pPr>
-            <w:proofErr w:type="gramStart"/>
             <w:r>
               <w:rPr>
                 <w:rFonts w:ascii="Arial" w:hAnsi="Arial"/>
@@ -20521,7 +20182,6 @@
               </w:rPr>
               <w:t>x</w:t>
             </w:r>
-            <w:proofErr w:type="gramEnd"/>
           </w:p>
         </w:tc>
       </w:tr>
@@ -20720,7 +20380,7 @@
 </file>
 
 <file path=word/endnotes.xml><?xml version="1.0" encoding="utf-8"?>
-<w:endnotes xmlns:wpc="http://schemas.microsoft.com/office/word/2010/wordprocessingCanvas" xmlns:mc="http://schemas.openxmlformats.org/markup-compatibility/2006" xmlns:o="urn:schemas-microsoft-com:office:office" xmlns:r="http://schemas.openxmlformats.org/officeDocument/2006/relationships" xmlns:m="http://schemas.openxmlformats.org/officeDocument/2006/math" xmlns:v="urn:schemas-microsoft-com:vml" xmlns:wp14="http://schemas.microsoft.com/office/word/2010/wordprocessingDrawing" xmlns:wp="http://schemas.openxmlformats.org/drawingml/2006/wordprocessingDrawing" xmlns:w10="urn:schemas-microsoft-com:office:word" xmlns:w="http://schemas.openxmlformats.org/wordprocessingml/2006/main" xmlns:w14="http://schemas.microsoft.com/office/word/2010/wordml" xmlns:w15="http://schemas.microsoft.com/office/word/2012/wordml" xmlns:wpg="http://schemas.microsoft.com/office/word/2010/wordprocessingGroup" xmlns:wpi="http://schemas.microsoft.com/office/word/2010/wordprocessingInk" xmlns:wne="http://schemas.microsoft.com/office/word/2006/wordml" xmlns:wps="http://schemas.microsoft.com/office/word/2010/wordprocessingShape" mc:Ignorable="w14 w15 wp14">
+<w:endnotes xmlns:wpc="http://schemas.microsoft.com/office/word/2010/wordprocessingCanvas" xmlns:cx="http://schemas.microsoft.com/office/drawing/2014/chartex" xmlns:cx1="http://schemas.microsoft.com/office/drawing/2015/9/8/chartex" xmlns:cx2="http://schemas.microsoft.com/office/drawing/2015/10/21/chartex" xmlns:cx3="http://schemas.microsoft.com/office/drawing/2016/5/9/chartex" xmlns:cx4="http://schemas.microsoft.com/office/drawing/2016/5/10/chartex" xmlns:cx5="http://schemas.microsoft.com/office/drawing/2016/5/11/chartex" xmlns:cx6="http://schemas.microsoft.com/office/drawing/2016/5/12/chartex" xmlns:cx7="http://schemas.microsoft.com/office/drawing/2016/5/13/chartex" xmlns:cx8="http://schemas.microsoft.com/office/drawing/2016/5/14/chartex" xmlns:mc="http://schemas.openxmlformats.org/markup-compatibility/2006" xmlns:aink="http://schemas.microsoft.com/office/drawing/2016/ink" xmlns:am3d="http://schemas.microsoft.com/office/drawing/2017/model3d" xmlns:o="urn:schemas-microsoft-com:office:office" xmlns:r="http://schemas.openxmlformats.org/officeDocument/2006/relationships" xmlns:m="http://schemas.openxmlformats.org/officeDocument/2006/math" xmlns:v="urn:schemas-microsoft-com:vml" xmlns:wp14="http://schemas.microsoft.com/office/word/2010/wordprocessingDrawing" xmlns:wp="http://schemas.openxmlformats.org/drawingml/2006/wordprocessingDrawing" xmlns:w10="urn:schemas-microsoft-com:office:word" xmlns:w="http://schemas.openxmlformats.org/wordprocessingml/2006/main" xmlns:w14="http://schemas.microsoft.com/office/word/2010/wordml" xmlns:w15="http://schemas.microsoft.com/office/word/2012/wordml" xmlns:w16cid="http://schemas.microsoft.com/office/word/2016/wordml/cid" xmlns:w16se="http://schemas.microsoft.com/office/word/2015/wordml/symex" xmlns:wpg="http://schemas.microsoft.com/office/word/2010/wordprocessingGroup" xmlns:wpi="http://schemas.microsoft.com/office/word/2010/wordprocessingInk" xmlns:wne="http://schemas.microsoft.com/office/word/2006/wordml" xmlns:wps="http://schemas.microsoft.com/office/word/2010/wordprocessingShape" mc:Ignorable="w14 w15 w16se w16cid wp14">
   <w:endnote w:type="separator" w:id="-1">
     <w:p>
       <w:pPr>
@@ -20745,7 +20405,7 @@
 </file>
 
 <file path=word/footer1.xml><?xml version="1.0" encoding="utf-8"?>
-<w:ftr xmlns:wpc="http://schemas.microsoft.com/office/word/2010/wordprocessingCanvas" xmlns:mc="http://schemas.openxmlformats.org/markup-compatibility/2006" xmlns:o="urn:schemas-microsoft-com:office:office" xmlns:r="http://schemas.openxmlformats.org/officeDocument/2006/relationships" xmlns:m="http://schemas.openxmlformats.org/officeDocument/2006/math" xmlns:v="urn:schemas-microsoft-com:vml" xmlns:wp14="http://schemas.microsoft.com/office/word/2010/wordprocessingDrawing" xmlns:wp="http://schemas.openxmlformats.org/drawingml/2006/wordprocessingDrawing" xmlns:w10="urn:schemas-microsoft-com:office:word" xmlns:w="http://schemas.openxmlformats.org/wordprocessingml/2006/main" xmlns:w14="http://schemas.microsoft.com/office/word/2010/wordml" xmlns:w15="http://schemas.microsoft.com/office/word/2012/wordml" xmlns:wpg="http://schemas.microsoft.com/office/word/2010/wordprocessingGroup" xmlns:wpi="http://schemas.microsoft.com/office/word/2010/wordprocessingInk" xmlns:wne="http://schemas.microsoft.com/office/word/2006/wordml" xmlns:wps="http://schemas.microsoft.com/office/word/2010/wordprocessingShape" mc:Ignorable="w14 w15 wp14">
+<w:ftr xmlns:wpc="http://schemas.microsoft.com/office/word/2010/wordprocessingCanvas" xmlns:cx="http://schemas.microsoft.com/office/drawing/2014/chartex" xmlns:cx1="http://schemas.microsoft.com/office/drawing/2015/9/8/chartex" xmlns:cx2="http://schemas.microsoft.com/office/drawing/2015/10/21/chartex" xmlns:cx3="http://schemas.microsoft.com/office/drawing/2016/5/9/chartex" xmlns:cx4="http://schemas.microsoft.com/office/drawing/2016/5/10/chartex" xmlns:cx5="http://schemas.microsoft.com/office/drawing/2016/5/11/chartex" xmlns:cx6="http://schemas.microsoft.com/office/drawing/2016/5/12/chartex" xmlns:cx7="http://schemas.microsoft.com/office/drawing/2016/5/13/chartex" xmlns:cx8="http://schemas.microsoft.com/office/drawing/2016/5/14/chartex" xmlns:mc="http://schemas.openxmlformats.org/markup-compatibility/2006" xmlns:aink="http://schemas.microsoft.com/office/drawing/2016/ink" xmlns:am3d="http://schemas.microsoft.com/office/drawing/2017/model3d" xmlns:o="urn:schemas-microsoft-com:office:office" xmlns:r="http://schemas.openxmlformats.org/officeDocument/2006/relationships" xmlns:m="http://schemas.openxmlformats.org/officeDocument/2006/math" xmlns:v="urn:schemas-microsoft-com:vml" xmlns:wp14="http://schemas.microsoft.com/office/word/2010/wordprocessingDrawing" xmlns:wp="http://schemas.openxmlformats.org/drawingml/2006/wordprocessingDrawing" xmlns:w10="urn:schemas-microsoft-com:office:word" xmlns:w="http://schemas.openxmlformats.org/wordprocessingml/2006/main" xmlns:w14="http://schemas.microsoft.com/office/word/2010/wordml" xmlns:w15="http://schemas.microsoft.com/office/word/2012/wordml" xmlns:w16cid="http://schemas.microsoft.com/office/word/2016/wordml/cid" xmlns:w16se="http://schemas.microsoft.com/office/word/2015/wordml/symex" xmlns:wpg="http://schemas.microsoft.com/office/word/2010/wordprocessingGroup" xmlns:wpi="http://schemas.microsoft.com/office/word/2010/wordprocessingInk" xmlns:wne="http://schemas.microsoft.com/office/word/2006/wordml" xmlns:wps="http://schemas.microsoft.com/office/word/2010/wordprocessingShape" mc:Ignorable="w14 w15 w16se w16cid wp14">
   <w:p>
     <w:pPr>
       <w:pStyle w:val="Rodap"/>
@@ -20779,7 +20439,7 @@
 </file>
 
 <file path=word/footnotes.xml><?xml version="1.0" encoding="utf-8"?>
-<w:footnotes xmlns:wpc="http://schemas.microsoft.com/office/word/2010/wordprocessingCanvas" xmlns:mc="http://schemas.openxmlformats.org/markup-compatibility/2006" xmlns:o="urn:schemas-microsoft-com:office:office" xmlns:r="http://schemas.openxmlformats.org/officeDocument/2006/relationships" xmlns:m="http://schemas.openxmlformats.org/officeDocument/2006/math" xmlns:v="urn:schemas-microsoft-com:vml" xmlns:wp14="http://schemas.microsoft.com/office/word/2010/wordprocessingDrawing" xmlns:wp="http://schemas.openxmlformats.org/drawingml/2006/wordprocessingDrawing" xmlns:w10="urn:schemas-microsoft-com:office:word" xmlns:w="http://schemas.openxmlformats.org/wordprocessingml/2006/main" xmlns:w14="http://schemas.microsoft.com/office/word/2010/wordml" xmlns:w15="http://schemas.microsoft.com/office/word/2012/wordml" xmlns:wpg="http://schemas.microsoft.com/office/word/2010/wordprocessingGroup" xmlns:wpi="http://schemas.microsoft.com/office/word/2010/wordprocessingInk" xmlns:wne="http://schemas.microsoft.com/office/word/2006/wordml" xmlns:wps="http://schemas.microsoft.com/office/word/2010/wordprocessingShape" mc:Ignorable="w14 w15 wp14">
+<w:footnotes xmlns:wpc="http://schemas.microsoft.com/office/word/2010/wordprocessingCanvas" xmlns:cx="http://schemas.microsoft.com/office/drawing/2014/chartex" xmlns:cx1="http://schemas.microsoft.com/office/drawing/2015/9/8/chartex" xmlns:cx2="http://schemas.microsoft.com/office/drawing/2015/10/21/chartex" xmlns:cx3="http://schemas.microsoft.com/office/drawing/2016/5/9/chartex" xmlns:cx4="http://schemas.microsoft.com/office/drawing/2016/5/10/chartex" xmlns:cx5="http://schemas.microsoft.com/office/drawing/2016/5/11/chartex" xmlns:cx6="http://schemas.microsoft.com/office/drawing/2016/5/12/chartex" xmlns:cx7="http://schemas.microsoft.com/office/drawing/2016/5/13/chartex" xmlns:cx8="http://schemas.microsoft.com/office/drawing/2016/5/14/chartex" xmlns:mc="http://schemas.openxmlformats.org/markup-compatibility/2006" xmlns:aink="http://schemas.microsoft.com/office/drawing/2016/ink" xmlns:am3d="http://schemas.microsoft.com/office/drawing/2017/model3d" xmlns:o="urn:schemas-microsoft-com:office:office" xmlns:r="http://schemas.openxmlformats.org/officeDocument/2006/relationships" xmlns:m="http://schemas.openxmlformats.org/officeDocument/2006/math" xmlns:v="urn:schemas-microsoft-com:vml" xmlns:wp14="http://schemas.microsoft.com/office/word/2010/wordprocessingDrawing" xmlns:wp="http://schemas.openxmlformats.org/drawingml/2006/wordprocessingDrawing" xmlns:w10="urn:schemas-microsoft-com:office:word" xmlns:w="http://schemas.openxmlformats.org/wordprocessingml/2006/main" xmlns:w14="http://schemas.microsoft.com/office/word/2010/wordml" xmlns:w15="http://schemas.microsoft.com/office/word/2012/wordml" xmlns:w16cid="http://schemas.microsoft.com/office/word/2016/wordml/cid" xmlns:w16se="http://schemas.microsoft.com/office/word/2015/wordml/symex" xmlns:wpg="http://schemas.microsoft.com/office/word/2010/wordprocessingGroup" xmlns:wpi="http://schemas.microsoft.com/office/word/2010/wordprocessingInk" xmlns:wne="http://schemas.microsoft.com/office/word/2006/wordml" xmlns:wps="http://schemas.microsoft.com/office/word/2010/wordprocessingShape" mc:Ignorable="w14 w15 w16se w16cid wp14">
   <w:footnote w:type="separator" w:id="-1">
     <w:p>
       <w:pPr>
@@ -20807,8 +20467,8 @@
 </file>
 
 <file path=word/numbering.xml><?xml version="1.0" encoding="utf-8"?>
-<w:numbering xmlns:wpc="http://schemas.microsoft.com/office/word/2010/wordprocessingCanvas" xmlns:mc="http://schemas.openxmlformats.org/markup-compatibility/2006" xmlns:o="urn:schemas-microsoft-com:office:office" xmlns:r="http://schemas.openxmlformats.org/officeDocument/2006/relationships" xmlns:m="http://schemas.openxmlformats.org/officeDocument/2006/math" xmlns:v="urn:schemas-microsoft-com:vml" xmlns:wp14="http://schemas.microsoft.com/office/word/2010/wordprocessingDrawing" xmlns:wp="http://schemas.openxmlformats.org/drawingml/2006/wordprocessingDrawing" xmlns:w10="urn:schemas-microsoft-com:office:word" xmlns:w="http://schemas.openxmlformats.org/wordprocessingml/2006/main" xmlns:w14="http://schemas.microsoft.com/office/word/2010/wordml" xmlns:w15="http://schemas.microsoft.com/office/word/2012/wordml" xmlns:wpg="http://schemas.microsoft.com/office/word/2010/wordprocessingGroup" xmlns:wpi="http://schemas.microsoft.com/office/word/2010/wordprocessingInk" xmlns:wne="http://schemas.microsoft.com/office/word/2006/wordml" xmlns:wps="http://schemas.microsoft.com/office/word/2010/wordprocessingShape" mc:Ignorable="w14 w15 wp14">
-  <w:abstractNum w:abstractNumId="0">
+<w:numbering xmlns:wpc="http://schemas.microsoft.com/office/word/2010/wordprocessingCanvas" xmlns:cx="http://schemas.microsoft.com/office/drawing/2014/chartex" xmlns:cx1="http://schemas.microsoft.com/office/drawing/2015/9/8/chartex" xmlns:cx2="http://schemas.microsoft.com/office/drawing/2015/10/21/chartex" xmlns:cx3="http://schemas.microsoft.com/office/drawing/2016/5/9/chartex" xmlns:cx4="http://schemas.microsoft.com/office/drawing/2016/5/10/chartex" xmlns:cx5="http://schemas.microsoft.com/office/drawing/2016/5/11/chartex" xmlns:cx6="http://schemas.microsoft.com/office/drawing/2016/5/12/chartex" xmlns:cx7="http://schemas.microsoft.com/office/drawing/2016/5/13/chartex" xmlns:cx8="http://schemas.microsoft.com/office/drawing/2016/5/14/chartex" xmlns:mc="http://schemas.openxmlformats.org/markup-compatibility/2006" xmlns:aink="http://schemas.microsoft.com/office/drawing/2016/ink" xmlns:am3d="http://schemas.microsoft.com/office/drawing/2017/model3d" xmlns:o="urn:schemas-microsoft-com:office:office" xmlns:r="http://schemas.openxmlformats.org/officeDocument/2006/relationships" xmlns:m="http://schemas.openxmlformats.org/officeDocument/2006/math" xmlns:v="urn:schemas-microsoft-com:vml" xmlns:wp14="http://schemas.microsoft.com/office/word/2010/wordprocessingDrawing" xmlns:wp="http://schemas.openxmlformats.org/drawingml/2006/wordprocessingDrawing" xmlns:w10="urn:schemas-microsoft-com:office:word" xmlns:w="http://schemas.openxmlformats.org/wordprocessingml/2006/main" xmlns:w14="http://schemas.microsoft.com/office/word/2010/wordml" xmlns:w15="http://schemas.microsoft.com/office/word/2012/wordml" xmlns:w16cid="http://schemas.microsoft.com/office/word/2016/wordml/cid" xmlns:w16se="http://schemas.microsoft.com/office/word/2015/wordml/symex" xmlns:wpg="http://schemas.microsoft.com/office/word/2010/wordprocessingGroup" xmlns:wpi="http://schemas.microsoft.com/office/word/2010/wordprocessingInk" xmlns:wne="http://schemas.microsoft.com/office/word/2006/wordml" xmlns:wps="http://schemas.microsoft.com/office/word/2010/wordprocessingShape" mc:Ignorable="w14 w15 w16se w16cid wp14">
+  <w:abstractNum w:abstractNumId="0" w15:restartNumberingAfterBreak="0">
     <w:nsid w:val="00590E7E"/>
     <w:multiLevelType w:val="multilevel"/>
     <w:tmpl w:val="0416001F"/>
@@ -20894,7 +20554,7 @@
       </w:pPr>
     </w:lvl>
   </w:abstractNum>
-  <w:abstractNum w:abstractNumId="1">
+  <w:abstractNum w:abstractNumId="1" w15:restartNumberingAfterBreak="0">
     <w:nsid w:val="00D35121"/>
     <w:multiLevelType w:val="hybridMultilevel"/>
     <w:tmpl w:val="4D647324"/>
@@ -21007,7 +20667,7 @@
       </w:rPr>
     </w:lvl>
   </w:abstractNum>
-  <w:abstractNum w:abstractNumId="2">
+  <w:abstractNum w:abstractNumId="2" w15:restartNumberingAfterBreak="0">
     <w:nsid w:val="048A534A"/>
     <w:multiLevelType w:val="hybridMultilevel"/>
     <w:tmpl w:val="E710FAA4"/>
@@ -21120,7 +20780,7 @@
       </w:rPr>
     </w:lvl>
   </w:abstractNum>
-  <w:abstractNum w:abstractNumId="3">
+  <w:abstractNum w:abstractNumId="3" w15:restartNumberingAfterBreak="0">
     <w:nsid w:val="06E53F04"/>
     <w:multiLevelType w:val="multilevel"/>
     <w:tmpl w:val="7E46C13E"/>
@@ -21198,7 +20858,7 @@
       </w:pPr>
     </w:lvl>
   </w:abstractNum>
-  <w:abstractNum w:abstractNumId="4">
+  <w:abstractNum w:abstractNumId="4" w15:restartNumberingAfterBreak="0">
     <w:nsid w:val="079F1A73"/>
     <w:multiLevelType w:val="hybridMultilevel"/>
     <w:tmpl w:val="36828DC2"/>
@@ -21288,7 +20948,7 @@
       </w:pPr>
     </w:lvl>
   </w:abstractNum>
-  <w:abstractNum w:abstractNumId="5">
+  <w:abstractNum w:abstractNumId="5" w15:restartNumberingAfterBreak="0">
     <w:nsid w:val="09524DAA"/>
     <w:multiLevelType w:val="multilevel"/>
     <w:tmpl w:val="CFF6C64A"/>
@@ -21380,7 +21040,7 @@
       </w:pPr>
     </w:lvl>
   </w:abstractNum>
-  <w:abstractNum w:abstractNumId="6">
+  <w:abstractNum w:abstractNumId="6" w15:restartNumberingAfterBreak="0">
     <w:nsid w:val="09B4693C"/>
     <w:multiLevelType w:val="multilevel"/>
     <w:tmpl w:val="0416001F"/>
@@ -21466,7 +21126,7 @@
       </w:pPr>
     </w:lvl>
   </w:abstractNum>
-  <w:abstractNum w:abstractNumId="7">
+  <w:abstractNum w:abstractNumId="7" w15:restartNumberingAfterBreak="0">
     <w:nsid w:val="0FFD02E8"/>
     <w:multiLevelType w:val="multilevel"/>
     <w:tmpl w:val="5A143CB2"/>
@@ -21552,7 +21212,7 @@
       </w:pPr>
     </w:lvl>
   </w:abstractNum>
-  <w:abstractNum w:abstractNumId="8">
+  <w:abstractNum w:abstractNumId="8" w15:restartNumberingAfterBreak="0">
     <w:nsid w:val="10AE08BC"/>
     <w:multiLevelType w:val="multilevel"/>
     <w:tmpl w:val="CFF6C64A"/>
@@ -21644,7 +21304,7 @@
       </w:pPr>
     </w:lvl>
   </w:abstractNum>
-  <w:abstractNum w:abstractNumId="9">
+  <w:abstractNum w:abstractNumId="9" w15:restartNumberingAfterBreak="0">
     <w:nsid w:val="13BC5A3D"/>
     <w:multiLevelType w:val="multilevel"/>
     <w:tmpl w:val="1ADAA49C"/>
@@ -21748,7 +21408,7 @@
       </w:rPr>
     </w:lvl>
   </w:abstractNum>
-  <w:abstractNum w:abstractNumId="10">
+  <w:abstractNum w:abstractNumId="10" w15:restartNumberingAfterBreak="0">
     <w:nsid w:val="205E6B24"/>
     <w:multiLevelType w:val="multilevel"/>
     <w:tmpl w:val="CFF6C64A"/>
@@ -21840,7 +21500,7 @@
       </w:pPr>
     </w:lvl>
   </w:abstractNum>
-  <w:abstractNum w:abstractNumId="11">
+  <w:abstractNum w:abstractNumId="11" w15:restartNumberingAfterBreak="0">
     <w:nsid w:val="24522970"/>
     <w:multiLevelType w:val="multilevel"/>
     <w:tmpl w:val="E91C7958"/>
@@ -21927,7 +21587,7 @@
       </w:pPr>
     </w:lvl>
   </w:abstractNum>
-  <w:abstractNum w:abstractNumId="12">
+  <w:abstractNum w:abstractNumId="12" w15:restartNumberingAfterBreak="0">
     <w:nsid w:val="2BDA088E"/>
     <w:multiLevelType w:val="hybridMultilevel"/>
     <w:tmpl w:val="FAE82186"/>
@@ -22017,7 +21677,7 @@
       </w:pPr>
     </w:lvl>
   </w:abstractNum>
-  <w:abstractNum w:abstractNumId="13">
+  <w:abstractNum w:abstractNumId="13" w15:restartNumberingAfterBreak="0">
     <w:nsid w:val="2D210B81"/>
     <w:multiLevelType w:val="multilevel"/>
     <w:tmpl w:val="CFF6C64A"/>
@@ -22109,7 +21769,7 @@
       </w:pPr>
     </w:lvl>
   </w:abstractNum>
-  <w:abstractNum w:abstractNumId="14">
+  <w:abstractNum w:abstractNumId="14" w15:restartNumberingAfterBreak="0">
     <w:nsid w:val="2EB34CBE"/>
     <w:multiLevelType w:val="multilevel"/>
     <w:tmpl w:val="B70CEA86"/>
@@ -22213,7 +21873,7 @@
       </w:rPr>
     </w:lvl>
   </w:abstractNum>
-  <w:abstractNum w:abstractNumId="15">
+  <w:abstractNum w:abstractNumId="15" w15:restartNumberingAfterBreak="0">
     <w:nsid w:val="3A737E0F"/>
     <w:multiLevelType w:val="hybridMultilevel"/>
     <w:tmpl w:val="9E9097DC"/>
@@ -22299,7 +21959,7 @@
       </w:pPr>
     </w:lvl>
   </w:abstractNum>
-  <w:abstractNum w:abstractNumId="16">
+  <w:abstractNum w:abstractNumId="16" w15:restartNumberingAfterBreak="0">
     <w:nsid w:val="3BF44756"/>
     <w:multiLevelType w:val="multilevel"/>
     <w:tmpl w:val="EDF0A8A8"/>
@@ -22385,7 +22045,7 @@
       </w:pPr>
     </w:lvl>
   </w:abstractNum>
-  <w:abstractNum w:abstractNumId="17">
+  <w:abstractNum w:abstractNumId="17" w15:restartNumberingAfterBreak="0">
     <w:nsid w:val="3EAA4E4D"/>
     <w:multiLevelType w:val="multilevel"/>
     <w:tmpl w:val="356257F0"/>
@@ -22474,7 +22134,7 @@
       </w:pPr>
     </w:lvl>
   </w:abstractNum>
-  <w:abstractNum w:abstractNumId="18">
+  <w:abstractNum w:abstractNumId="18" w15:restartNumberingAfterBreak="0">
     <w:nsid w:val="434146AB"/>
     <w:multiLevelType w:val="multilevel"/>
     <w:tmpl w:val="25188188"/>
@@ -22562,7 +22222,7 @@
       </w:pPr>
     </w:lvl>
   </w:abstractNum>
-  <w:abstractNum w:abstractNumId="19">
+  <w:abstractNum w:abstractNumId="19" w15:restartNumberingAfterBreak="0">
     <w:nsid w:val="481642D9"/>
     <w:multiLevelType w:val="multilevel"/>
     <w:tmpl w:val="8F321CBA"/>
@@ -22649,7 +22309,7 @@
       </w:pPr>
     </w:lvl>
   </w:abstractNum>
-  <w:abstractNum w:abstractNumId="20">
+  <w:abstractNum w:abstractNumId="20" w15:restartNumberingAfterBreak="0">
     <w:nsid w:val="48D722C7"/>
     <w:multiLevelType w:val="multilevel"/>
     <w:tmpl w:val="E496CA66"/>
@@ -22736,7 +22396,7 @@
       </w:pPr>
     </w:lvl>
   </w:abstractNum>
-  <w:abstractNum w:abstractNumId="21">
+  <w:abstractNum w:abstractNumId="21" w15:restartNumberingAfterBreak="0">
     <w:nsid w:val="4F203CFB"/>
     <w:multiLevelType w:val="multilevel"/>
     <w:tmpl w:val="CFF6C64A"/>
@@ -22828,7 +22488,7 @@
       </w:pPr>
     </w:lvl>
   </w:abstractNum>
-  <w:abstractNum w:abstractNumId="22">
+  <w:abstractNum w:abstractNumId="22" w15:restartNumberingAfterBreak="0">
     <w:nsid w:val="56D27E2C"/>
     <w:multiLevelType w:val="multilevel"/>
     <w:tmpl w:val="D62298F2"/>
@@ -22923,7 +22583,7 @@
       </w:pPr>
     </w:lvl>
   </w:abstractNum>
-  <w:abstractNum w:abstractNumId="23">
+  <w:abstractNum w:abstractNumId="23" w15:restartNumberingAfterBreak="0">
     <w:nsid w:val="584230A0"/>
     <w:multiLevelType w:val="multilevel"/>
     <w:tmpl w:val="CFF6C64A"/>
@@ -23015,7 +22675,7 @@
       </w:pPr>
     </w:lvl>
   </w:abstractNum>
-  <w:abstractNum w:abstractNumId="24">
+  <w:abstractNum w:abstractNumId="24" w15:restartNumberingAfterBreak="0">
     <w:nsid w:val="5A9260F0"/>
     <w:multiLevelType w:val="hybridMultilevel"/>
     <w:tmpl w:val="5BDC87E6"/>
@@ -23104,7 +22764,7 @@
       </w:pPr>
     </w:lvl>
   </w:abstractNum>
-  <w:abstractNum w:abstractNumId="25">
+  <w:abstractNum w:abstractNumId="25" w15:restartNumberingAfterBreak="0">
     <w:nsid w:val="5C876467"/>
     <w:multiLevelType w:val="multilevel"/>
     <w:tmpl w:val="FA0683A0"/>
@@ -23208,7 +22868,7 @@
       </w:rPr>
     </w:lvl>
   </w:abstractNum>
-  <w:abstractNum w:abstractNumId="26">
+  <w:abstractNum w:abstractNumId="26" w15:restartNumberingAfterBreak="0">
     <w:nsid w:val="64DC1183"/>
     <w:multiLevelType w:val="multilevel"/>
     <w:tmpl w:val="CFF6C64A"/>
@@ -23300,7 +22960,7 @@
       </w:pPr>
     </w:lvl>
   </w:abstractNum>
-  <w:abstractNum w:abstractNumId="27">
+  <w:abstractNum w:abstractNumId="27" w15:restartNumberingAfterBreak="0">
     <w:nsid w:val="66C14F1B"/>
     <w:multiLevelType w:val="multilevel"/>
     <w:tmpl w:val="CFF6C64A"/>
@@ -23392,7 +23052,7 @@
       </w:pPr>
     </w:lvl>
   </w:abstractNum>
-  <w:abstractNum w:abstractNumId="28">
+  <w:abstractNum w:abstractNumId="28" w15:restartNumberingAfterBreak="0">
     <w:nsid w:val="671E3EDA"/>
     <w:multiLevelType w:val="multilevel"/>
     <w:tmpl w:val="E7DC8DEC"/>
@@ -23479,7 +23139,7 @@
       </w:pPr>
     </w:lvl>
   </w:abstractNum>
-  <w:abstractNum w:abstractNumId="29">
+  <w:abstractNum w:abstractNumId="29" w15:restartNumberingAfterBreak="0">
     <w:nsid w:val="67E7452E"/>
     <w:multiLevelType w:val="hybridMultilevel"/>
     <w:tmpl w:val="6C0A4052"/>
@@ -23565,7 +23225,7 @@
       </w:pPr>
     </w:lvl>
   </w:abstractNum>
-  <w:abstractNum w:abstractNumId="30">
+  <w:abstractNum w:abstractNumId="30" w15:restartNumberingAfterBreak="0">
     <w:nsid w:val="67F91B91"/>
     <w:multiLevelType w:val="hybridMultilevel"/>
     <w:tmpl w:val="397EF824"/>
@@ -23651,7 +23311,7 @@
       </w:pPr>
     </w:lvl>
   </w:abstractNum>
-  <w:abstractNum w:abstractNumId="31">
+  <w:abstractNum w:abstractNumId="31" w15:restartNumberingAfterBreak="0">
     <w:nsid w:val="7EB77A00"/>
     <w:multiLevelType w:val="hybridMultilevel"/>
     <w:tmpl w:val="6B32DF74"/>
@@ -24019,7 +23679,7 @@
 </file>
 
 <file path=word/styles.xml><?xml version="1.0" encoding="utf-8"?>
-<w:styles xmlns:mc="http://schemas.openxmlformats.org/markup-compatibility/2006" xmlns:r="http://schemas.openxmlformats.org/officeDocument/2006/relationships" xmlns:w="http://schemas.openxmlformats.org/wordprocessingml/2006/main" xmlns:w14="http://schemas.microsoft.com/office/word/2010/wordml" xmlns:w15="http://schemas.microsoft.com/office/word/2012/wordml" mc:Ignorable="w14 w15">
+<w:styles xmlns:mc="http://schemas.openxmlformats.org/markup-compatibility/2006" xmlns:r="http://schemas.openxmlformats.org/officeDocument/2006/relationships" xmlns:w="http://schemas.openxmlformats.org/wordprocessingml/2006/main" xmlns:w14="http://schemas.microsoft.com/office/word/2010/wordml" xmlns:w15="http://schemas.microsoft.com/office/word/2012/wordml" xmlns:w16cid="http://schemas.microsoft.com/office/word/2016/wordml/cid" xmlns:w16se="http://schemas.microsoft.com/office/word/2015/wordml/symex" mc:Ignorable="w14 w15 w16se w16cid">
   <w:docDefaults>
     <w:rPrDefault>
       <w:rPr>
@@ -24037,7 +23697,7 @@
       </w:pPr>
     </w:pPrDefault>
   </w:docDefaults>
-  <w:latentStyles w:defLockedState="0" w:defUIPriority="99" w:defSemiHidden="0" w:defUnhideWhenUsed="0" w:defQFormat="0" w:count="371">
+  <w:latentStyles w:defLockedState="0" w:defUIPriority="99" w:defSemiHidden="0" w:defUnhideWhenUsed="0" w:defQFormat="0" w:count="375">
     <w:lsdException w:name="Normal" w:uiPriority="0" w:qFormat="1"/>
     <w:lsdException w:name="heading 1" w:uiPriority="9" w:qFormat="1"/>
     <w:lsdException w:name="heading 2" w:semiHidden="1" w:uiPriority="9" w:unhideWhenUsed="1" w:qFormat="1"/>
@@ -24143,7 +23803,6 @@
     <w:lsdException w:name="HTML Sample" w:semiHidden="1" w:unhideWhenUsed="1"/>
     <w:lsdException w:name="HTML Typewriter" w:semiHidden="1" w:unhideWhenUsed="1"/>
     <w:lsdException w:name="HTML Variable" w:semiHidden="1" w:unhideWhenUsed="1"/>
-    <w:lsdException w:name="Normal Table" w:semiHidden="1" w:unhideWhenUsed="1"/>
     <w:lsdException w:name="annotation subject" w:semiHidden="1" w:unhideWhenUsed="1"/>
     <w:lsdException w:name="No List" w:semiHidden="1" w:unhideWhenUsed="1"/>
     <w:lsdException w:name="Outline List 1" w:semiHidden="1" w:unhideWhenUsed="1"/>
@@ -24187,10 +23846,8 @@
     <w:lsdException w:name="Table Elegant" w:semiHidden="1" w:unhideWhenUsed="1"/>
     <w:lsdException w:name="Table Professional" w:semiHidden="1" w:unhideWhenUsed="1"/>
     <w:lsdException w:name="Table Subtle 1" w:semiHidden="1" w:unhideWhenUsed="1"/>
-    <w:lsdException w:name="Table Subtle 2" w:semiHidden="1" w:unhideWhenUsed="1"/>
     <w:lsdException w:name="Table Web 1" w:semiHidden="1" w:unhideWhenUsed="1"/>
     <w:lsdException w:name="Table Web 2" w:semiHidden="1" w:unhideWhenUsed="1"/>
-    <w:lsdException w:name="Table Web 3" w:semiHidden="1" w:unhideWhenUsed="1"/>
     <w:lsdException w:name="Balloon Text" w:semiHidden="1" w:unhideWhenUsed="1"/>
     <w:lsdException w:name="Table Grid" w:uiPriority="39"/>
     <w:lsdException w:name="Table Theme" w:semiHidden="1" w:unhideWhenUsed="1"/>
@@ -24409,6 +24066,10 @@
     <w:lsdException w:name="List Table 5 Dark Accent 6" w:uiPriority="50"/>
     <w:lsdException w:name="List Table 6 Colorful Accent 6" w:uiPriority="51"/>
     <w:lsdException w:name="List Table 7 Colorful Accent 6" w:uiPriority="52"/>
+    <w:lsdException w:name="Mention" w:semiHidden="1" w:unhideWhenUsed="1"/>
+    <w:lsdException w:name="Smart Hyperlink" w:semiHidden="1" w:unhideWhenUsed="1"/>
+    <w:lsdException w:name="Hashtag" w:semiHidden="1" w:unhideWhenUsed="1"/>
+    <w:lsdException w:name="Unresolved Mention" w:semiHidden="1" w:unhideWhenUsed="1"/>
   </w:latentStyles>
   <w:style w:type="paragraph" w:default="1" w:styleId="Normal">
     <w:name w:val="Normal"/>

</xml_diff>